<commit_message>
Mejoras y correcciones en filtros de reportre de camas termicas, y correcciones en consultas en pantalla de confirmacion y actualizacion (EFFDT)
</commit_message>
<xml_diff>
--- a/ReportesUnis/Manuales/Manual borrador.docx
+++ b/ReportesUnis/Manuales/Manual borrador.docx
@@ -33,11 +33,39 @@
         <w:rPr>
           <w:lang w:val="es-MX"/>
         </w:rPr>
-        <w:t>Si es primera vez que ingresa al sitio en el equipo</w:t>
-      </w:r>
-    </w:p>
-    <w:p>
-      <w:pPr>
+        <w:t>Nuevo Ingreso</w:t>
+      </w:r>
+    </w:p>
+    <w:p>
+      <w:pPr>
+        <w:rPr>
+          <w:lang w:val="es-MX"/>
+        </w:rPr>
+      </w:pPr>
+      <w:r>
+        <w:rPr>
+          <w:lang w:val="es-MX"/>
+        </w:rPr>
+        <w:t xml:space="preserve">Se debe de dar </w:t>
+      </w:r>
+      <w:proofErr w:type="spellStart"/>
+      <w:r>
+        <w:rPr>
+          <w:lang w:val="es-MX"/>
+        </w:rPr>
+        <w:t>click</w:t>
+      </w:r>
+      <w:proofErr w:type="spellEnd"/>
+      <w:r>
+        <w:rPr>
+          <w:lang w:val="es-MX"/>
+        </w:rPr>
+        <w:t xml:space="preserve"> en la opción de ALLOW o PPERMITIR, según sea el idioma del navegador.</w:t>
+      </w:r>
+    </w:p>
+    <w:p>
+      <w:pPr>
+        <w:jc w:val="center"/>
         <w:rPr>
           <w:lang w:val="es-MX"/>
         </w:rPr>
@@ -114,11 +142,25 @@
         <w:rPr>
           <w:lang w:val="es-MX"/>
         </w:rPr>
-        <w:t>Si ha ingresado antes</w:t>
-      </w:r>
-    </w:p>
-    <w:p>
-      <w:pPr>
+        <w:t>Ingreso previo</w:t>
+      </w:r>
+    </w:p>
+    <w:p>
+      <w:pPr>
+        <w:rPr>
+          <w:lang w:val="es-MX"/>
+        </w:rPr>
+      </w:pPr>
+      <w:r>
+        <w:rPr>
+          <w:lang w:val="es-MX"/>
+        </w:rPr>
+        <w:t>Como primer paso se debe de dar clic en los tres puntos que se encuentran debajo del botón de cerrar</w:t>
+      </w:r>
+    </w:p>
+    <w:p>
+      <w:pPr>
+        <w:jc w:val="center"/>
         <w:rPr>
           <w:lang w:val="es-MX"/>
         </w:rPr>
@@ -129,9 +171,9 @@
           <w:lang w:val="es-MX"/>
         </w:rPr>
         <w:drawing>
-          <wp:inline distT="0" distB="0" distL="0" distR="0" wp14:anchorId="6E0226C9" wp14:editId="482817E8">
-            <wp:extent cx="2505710" cy="354625"/>
-            <wp:effectExtent l="0" t="0" r="0" b="7620"/>
+          <wp:inline distT="0" distB="0" distL="0" distR="0" wp14:anchorId="6E0226C9" wp14:editId="1547C64B">
+            <wp:extent cx="4114800" cy="582354"/>
+            <wp:effectExtent l="0" t="0" r="0" b="8255"/>
             <wp:docPr id="1351173092" name="Imagen 2"/>
             <wp:cNvGraphicFramePr>
               <a:graphicFrameLocks xmlns:a="http://schemas.openxmlformats.org/drawingml/2006/main" noChangeAspect="1"/>
@@ -160,7 +202,7 @@
                   <pic:spPr bwMode="auto">
                     <a:xfrm>
                       <a:off x="0" y="0"/>
-                      <a:ext cx="2505710" cy="354625"/>
+                      <a:ext cx="4162400" cy="589091"/>
                     </a:xfrm>
                     <a:prstGeom prst="rect">
                       <a:avLst/>
@@ -185,13 +227,27 @@
       </w:pPr>
       <w:r>
         <w:rPr>
+          <w:lang w:val="es-MX"/>
+        </w:rPr>
+        <w:t>Luego se debe de buscar la opción SETTINGS o CONFIGURACIÓN</w:t>
+      </w:r>
+    </w:p>
+    <w:p>
+      <w:pPr>
+        <w:jc w:val="center"/>
+        <w:rPr>
+          <w:lang w:val="es-MX"/>
+        </w:rPr>
+      </w:pPr>
+      <w:r>
+        <w:rPr>
           <w:noProof/>
           <w:lang w:val="es-MX"/>
         </w:rPr>
         <w:drawing>
-          <wp:inline distT="0" distB="0" distL="0" distR="0" wp14:anchorId="0F2005E7" wp14:editId="356F6AF7">
-            <wp:extent cx="2663825" cy="4816118"/>
-            <wp:effectExtent l="0" t="0" r="3175" b="3810"/>
+          <wp:inline distT="0" distB="0" distL="0" distR="0" wp14:anchorId="0F2005E7" wp14:editId="411568AB">
+            <wp:extent cx="1972734" cy="3566646"/>
+            <wp:effectExtent l="0" t="0" r="8890" b="0"/>
             <wp:docPr id="2007563058" name="Imagen 3"/>
             <wp:cNvGraphicFramePr>
               <a:graphicFrameLocks xmlns:a="http://schemas.openxmlformats.org/drawingml/2006/main" noChangeAspect="1"/>
@@ -220,7 +276,7 @@
                   <pic:spPr bwMode="auto">
                     <a:xfrm>
                       <a:off x="0" y="0"/>
-                      <a:ext cx="2663825" cy="4816118"/>
+                      <a:ext cx="1974690" cy="3570183"/>
                     </a:xfrm>
                     <a:prstGeom prst="rect">
                       <a:avLst/>
@@ -243,12 +299,32 @@
           <w:lang w:val="es-MX"/>
         </w:rPr>
       </w:pPr>
+    </w:p>
+    <w:p>
+      <w:pPr>
+        <w:rPr>
+          <w:lang w:val="es-MX"/>
+        </w:rPr>
+      </w:pPr>
+      <w:r>
+        <w:rPr>
+          <w:lang w:val="es-MX"/>
+        </w:rPr>
+        <w:lastRenderedPageBreak/>
+        <w:t>Luego se debe de buscar la opción PRIVACY AN SECURITY y se debe de buscar la opción SITE SETTING</w:t>
+      </w:r>
+    </w:p>
+    <w:p>
+      <w:pPr>
+        <w:rPr>
+          <w:lang w:val="es-MX"/>
+        </w:rPr>
+      </w:pPr>
       <w:r>
         <w:rPr>
           <w:noProof/>
           <w:lang w:val="es-MX"/>
         </w:rPr>
-        <w:lastRenderedPageBreak/>
         <w:drawing>
           <wp:inline distT="0" distB="0" distL="0" distR="0" wp14:anchorId="4F37E337" wp14:editId="5668368C">
             <wp:extent cx="5585216" cy="2980690"/>
@@ -296,6 +372,19 @@
             </a:graphic>
           </wp:inline>
         </w:drawing>
+      </w:r>
+    </w:p>
+    <w:p>
+      <w:pPr>
+        <w:rPr>
+          <w:lang w:val="es-MX"/>
+        </w:rPr>
+      </w:pPr>
+      <w:r>
+        <w:rPr>
+          <w:lang w:val="es-MX"/>
+        </w:rPr>
+        <w:t xml:space="preserve">Luego se abrirá una nueva ventana y se debe de buscar la opción en donde se encuentre el nombre de la pagina </w:t>
       </w:r>
     </w:p>
     <w:p>

</xml_diff>

<commit_message>
Cambios que no se habian subido
</commit_message>
<xml_diff>
--- a/ReportesUnis/Manuales/Manual borrador.docx
+++ b/ReportesUnis/Manuales/Manual borrador.docx
@@ -49,6 +49,7 @@
         <w:t xml:space="preserve">Se debe de dar </w:t>
       </w:r>
       <w:proofErr w:type="spellStart"/>
+      <w:proofErr w:type="gramStart"/>
       <w:r>
         <w:rPr>
           <w:lang w:val="es-MX"/>
@@ -56,11 +57,12 @@
         <w:t>click</w:t>
       </w:r>
       <w:proofErr w:type="spellEnd"/>
-      <w:r>
-        <w:rPr>
-          <w:lang w:val="es-MX"/>
-        </w:rPr>
-        <w:t xml:space="preserve"> en la opción de ALLOW o PPERMITIR, según sea el idioma del navegador.</w:t>
+      <w:proofErr w:type="gramEnd"/>
+      <w:r>
+        <w:rPr>
+          <w:lang w:val="es-MX"/>
+        </w:rPr>
+        <w:t xml:space="preserve"> en la opción de ALLOW o PERMITIR, según sea el idioma del navegador.</w:t>
       </w:r>
     </w:p>
     <w:p>
@@ -76,9 +78,9 @@
           <w:lang w:val="es-MX"/>
         </w:rPr>
         <w:drawing>
-          <wp:inline distT="0" distB="0" distL="0" distR="0" wp14:anchorId="095A2369" wp14:editId="6A5A3A92">
-            <wp:extent cx="4456430" cy="1093174"/>
-            <wp:effectExtent l="0" t="0" r="1270" b="0"/>
+          <wp:inline distT="0" distB="0" distL="0" distR="0" wp14:anchorId="095A2369" wp14:editId="0A232A99">
+            <wp:extent cx="3614042" cy="1746913"/>
+            <wp:effectExtent l="0" t="0" r="5715" b="5715"/>
             <wp:docPr id="416278471" name="Imagen 1"/>
             <wp:cNvGraphicFramePr>
               <a:graphicFrameLocks xmlns:a="http://schemas.openxmlformats.org/drawingml/2006/main" noChangeAspect="1"/>
@@ -93,7 +95,7 @@
                     </pic:cNvPicPr>
                   </pic:nvPicPr>
                   <pic:blipFill>
-                    <a:blip r:embed="rId4">
+                    <a:blip r:embed="rId4" cstate="print">
                       <a:extLst>
                         <a:ext uri="{28A0092B-C50C-407E-A947-70E740481C1C}">
                           <a14:useLocalDpi xmlns:a14="http://schemas.microsoft.com/office/drawing/2010/main" val="0"/>
@@ -107,7 +109,7 @@
                   <pic:spPr bwMode="auto">
                     <a:xfrm>
                       <a:off x="0" y="0"/>
-                      <a:ext cx="4456430" cy="1093174"/>
+                      <a:ext cx="3631117" cy="1755167"/>
                     </a:xfrm>
                     <a:prstGeom prst="rect">
                       <a:avLst/>
@@ -244,10 +246,84 @@
           <w:noProof/>
           <w:lang w:val="es-MX"/>
         </w:rPr>
+        <w:lastRenderedPageBreak/>
+        <mc:AlternateContent>
+          <mc:Choice Requires="wps">
+            <w:drawing>
+              <wp:anchor distT="0" distB="0" distL="114300" distR="114300" simplePos="0" relativeHeight="251659264" behindDoc="0" locked="0" layoutInCell="1" allowOverlap="1" wp14:anchorId="0B1D98C1" wp14:editId="7451F5DF">
+                <wp:simplePos x="0" y="0"/>
+                <wp:positionH relativeFrom="column">
+                  <wp:posOffset>1929196</wp:posOffset>
+                </wp:positionH>
+                <wp:positionV relativeFrom="paragraph">
+                  <wp:posOffset>3194533</wp:posOffset>
+                </wp:positionV>
+                <wp:extent cx="627797" cy="170597"/>
+                <wp:effectExtent l="19050" t="19050" r="20320" b="20320"/>
+                <wp:wrapNone/>
+                <wp:docPr id="68192404" name="Rectángulo 1"/>
+                <wp:cNvGraphicFramePr/>
+                <a:graphic xmlns:a="http://schemas.openxmlformats.org/drawingml/2006/main">
+                  <a:graphicData uri="http://schemas.microsoft.com/office/word/2010/wordprocessingShape">
+                    <wps:wsp>
+                      <wps:cNvSpPr/>
+                      <wps:spPr>
+                        <a:xfrm>
+                          <a:off x="0" y="0"/>
+                          <a:ext cx="627797" cy="170597"/>
+                        </a:xfrm>
+                        <a:prstGeom prst="rect">
+                          <a:avLst/>
+                        </a:prstGeom>
+                        <a:noFill/>
+                        <a:ln w="38100">
+                          <a:solidFill>
+                            <a:srgbClr val="FF0000"/>
+                          </a:solidFill>
+                        </a:ln>
+                      </wps:spPr>
+                      <wps:style>
+                        <a:lnRef idx="2">
+                          <a:schemeClr val="accent6"/>
+                        </a:lnRef>
+                        <a:fillRef idx="1">
+                          <a:schemeClr val="lt1"/>
+                        </a:fillRef>
+                        <a:effectRef idx="0">
+                          <a:schemeClr val="accent6"/>
+                        </a:effectRef>
+                        <a:fontRef idx="minor">
+                          <a:schemeClr val="dk1"/>
+                        </a:fontRef>
+                      </wps:style>
+                      <wps:bodyPr rot="0" spcFirstLastPara="0" vertOverflow="overflow" horzOverflow="overflow" vert="horz" wrap="square" lIns="91440" tIns="45720" rIns="91440" bIns="45720" numCol="1" spcCol="0" rtlCol="0" fromWordArt="0" anchor="ctr" anchorCtr="0" forceAA="0" compatLnSpc="1">
+                        <a:prstTxWarp prst="textNoShape">
+                          <a:avLst/>
+                        </a:prstTxWarp>
+                        <a:noAutofit/>
+                      </wps:bodyPr>
+                    </wps:wsp>
+                  </a:graphicData>
+                </a:graphic>
+              </wp:anchor>
+            </w:drawing>
+          </mc:Choice>
+          <mc:Fallback>
+            <w:pict>
+              <v:rect w14:anchorId="62DC44A5" id="Rectángulo 1" o:spid="_x0000_s1026" style="position:absolute;margin-left:151.9pt;margin-top:251.55pt;width:49.45pt;height:13.45pt;z-index:251659264;visibility:visible;mso-wrap-style:square;mso-wrap-distance-left:9pt;mso-wrap-distance-top:0;mso-wrap-distance-right:9pt;mso-wrap-distance-bottom:0;mso-position-horizontal:absolute;mso-position-horizontal-relative:text;mso-position-vertical:absolute;mso-position-vertical-relative:text;v-text-anchor:middle" o:gfxdata="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" filled="f" strokecolor="red" strokeweight="3pt"/>
+            </w:pict>
+          </mc:Fallback>
+        </mc:AlternateContent>
+      </w:r>
+      <w:r>
+        <w:rPr>
+          <w:noProof/>
+          <w:lang w:val="es-MX"/>
+        </w:rPr>
         <w:drawing>
-          <wp:inline distT="0" distB="0" distL="0" distR="0" wp14:anchorId="0F2005E7" wp14:editId="411568AB">
-            <wp:extent cx="1972734" cy="3566646"/>
-            <wp:effectExtent l="0" t="0" r="8890" b="0"/>
+          <wp:inline distT="0" distB="0" distL="0" distR="0" wp14:anchorId="0F2005E7" wp14:editId="51B1B399">
+            <wp:extent cx="1923612" cy="3570183"/>
+            <wp:effectExtent l="0" t="0" r="635" b="0"/>
             <wp:docPr id="2007563058" name="Imagen 3"/>
             <wp:cNvGraphicFramePr>
               <a:graphicFrameLocks xmlns:a="http://schemas.openxmlformats.org/drawingml/2006/main" noChangeAspect="1"/>
@@ -276,7 +352,7 @@
                   <pic:spPr bwMode="auto">
                     <a:xfrm>
                       <a:off x="0" y="0"/>
-                      <a:ext cx="1974690" cy="3570183"/>
+                      <a:ext cx="1923612" cy="3570183"/>
                     </a:xfrm>
                     <a:prstGeom prst="rect">
                       <a:avLst/>
@@ -310,7 +386,6 @@
         <w:rPr>
           <w:lang w:val="es-MX"/>
         </w:rPr>
-        <w:lastRenderedPageBreak/>
         <w:t>Luego se debe de buscar la opción PRIVACY AN SECURITY y se debe de buscar la opción SITE SETTING</w:t>
       </w:r>
     </w:p>
@@ -326,7 +401,7 @@
           <w:lang w:val="es-MX"/>
         </w:rPr>
         <w:drawing>
-          <wp:inline distT="0" distB="0" distL="0" distR="0" wp14:anchorId="4F37E337" wp14:editId="5668368C">
+          <wp:inline distT="0" distB="0" distL="0" distR="0" wp14:anchorId="4F37E337" wp14:editId="7083C4D6">
             <wp:extent cx="5585216" cy="2980690"/>
             <wp:effectExtent l="0" t="0" r="0" b="0"/>
             <wp:docPr id="1794323779" name="Imagen 4"/>
@@ -398,11 +473,90 @@
           <w:noProof/>
           <w:lang w:val="es-MX"/>
         </w:rPr>
+        <w:lastRenderedPageBreak/>
+        <mc:AlternateContent>
+          <mc:Choice Requires="wps">
+            <w:drawing>
+              <wp:anchor distT="0" distB="0" distL="114300" distR="114300" simplePos="0" relativeHeight="251661312" behindDoc="0" locked="0" layoutInCell="1" allowOverlap="1" wp14:anchorId="506C1BAD" wp14:editId="18F3E5B7">
+                <wp:simplePos x="0" y="0"/>
+                <wp:positionH relativeFrom="column">
+                  <wp:posOffset>1525165</wp:posOffset>
+                </wp:positionH>
+                <wp:positionV relativeFrom="paragraph">
+                  <wp:posOffset>866167</wp:posOffset>
+                </wp:positionV>
+                <wp:extent cx="704281" cy="234609"/>
+                <wp:effectExtent l="19050" t="19050" r="19685" b="13335"/>
+                <wp:wrapNone/>
+                <wp:docPr id="1961215738" name="Rectángulo 1"/>
+                <wp:cNvGraphicFramePr/>
+                <a:graphic xmlns:a="http://schemas.openxmlformats.org/drawingml/2006/main">
+                  <a:graphicData uri="http://schemas.microsoft.com/office/word/2010/wordprocessingShape">
+                    <wps:wsp>
+                      <wps:cNvSpPr/>
+                      <wps:spPr>
+                        <a:xfrm>
+                          <a:off x="0" y="0"/>
+                          <a:ext cx="704281" cy="234609"/>
+                        </a:xfrm>
+                        <a:prstGeom prst="rect">
+                          <a:avLst/>
+                        </a:prstGeom>
+                        <a:noFill/>
+                        <a:ln w="38100">
+                          <a:solidFill>
+                            <a:srgbClr val="FF0000"/>
+                          </a:solidFill>
+                        </a:ln>
+                      </wps:spPr>
+                      <wps:style>
+                        <a:lnRef idx="2">
+                          <a:schemeClr val="accent6"/>
+                        </a:lnRef>
+                        <a:fillRef idx="1">
+                          <a:schemeClr val="lt1"/>
+                        </a:fillRef>
+                        <a:effectRef idx="0">
+                          <a:schemeClr val="accent6"/>
+                        </a:effectRef>
+                        <a:fontRef idx="minor">
+                          <a:schemeClr val="dk1"/>
+                        </a:fontRef>
+                      </wps:style>
+                      <wps:bodyPr rot="0" spcFirstLastPara="0" vertOverflow="overflow" horzOverflow="overflow" vert="horz" wrap="square" lIns="91440" tIns="45720" rIns="91440" bIns="45720" numCol="1" spcCol="0" rtlCol="0" fromWordArt="0" anchor="ctr" anchorCtr="0" forceAA="0" compatLnSpc="1">
+                        <a:prstTxWarp prst="textNoShape">
+                          <a:avLst/>
+                        </a:prstTxWarp>
+                        <a:noAutofit/>
+                      </wps:bodyPr>
+                    </wps:wsp>
+                  </a:graphicData>
+                </a:graphic>
+                <wp14:sizeRelH relativeFrom="margin">
+                  <wp14:pctWidth>0</wp14:pctWidth>
+                </wp14:sizeRelH>
+                <wp14:sizeRelV relativeFrom="margin">
+                  <wp14:pctHeight>0</wp14:pctHeight>
+                </wp14:sizeRelV>
+              </wp:anchor>
+            </w:drawing>
+          </mc:Choice>
+          <mc:Fallback>
+            <w:pict>
+              <v:rect w14:anchorId="2164677B" id="Rectángulo 1" o:spid="_x0000_s1026" style="position:absolute;margin-left:120.1pt;margin-top:68.2pt;width:55.45pt;height:18.45pt;z-index:251661312;visibility:visible;mso-wrap-style:square;mso-width-percent:0;mso-height-percent:0;mso-wrap-distance-left:9pt;mso-wrap-distance-top:0;mso-wrap-distance-right:9pt;mso-wrap-distance-bottom:0;mso-position-horizontal:absolute;mso-position-horizontal-relative:text;mso-position-vertical:absolute;mso-position-vertical-relative:text;mso-width-percent:0;mso-height-percent:0;mso-width-relative:margin;mso-height-relative:margin;v-text-anchor:middle" o:gfxdata="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" filled="f" strokecolor="red" strokeweight="3pt"/>
+            </w:pict>
+          </mc:Fallback>
+        </mc:AlternateContent>
+      </w:r>
+      <w:r>
+        <w:rPr>
+          <w:lang w:val="es-MX"/>
+        </w:rPr>
         <w:drawing>
-          <wp:inline distT="0" distB="0" distL="0" distR="0" wp14:anchorId="71193E57" wp14:editId="4FD6F11E">
-            <wp:extent cx="5608320" cy="2999105"/>
-            <wp:effectExtent l="0" t="0" r="0" b="0"/>
-            <wp:docPr id="450927291" name="Imagen 5"/>
+          <wp:inline distT="0" distB="0" distL="0" distR="0" wp14:anchorId="1FD7868B" wp14:editId="74AADB44">
+            <wp:extent cx="5612130" cy="1099820"/>
+            <wp:effectExtent l="0" t="0" r="7620" b="5080"/>
+            <wp:docPr id="239787543" name="Imagen 1"/>
             <wp:cNvGraphicFramePr>
               <a:graphicFrameLocks xmlns:a="http://schemas.openxmlformats.org/drawingml/2006/main" noChangeAspect="1"/>
             </wp:cNvGraphicFramePr>
@@ -410,36 +564,23 @@
               <a:graphicData uri="http://schemas.openxmlformats.org/drawingml/2006/picture">
                 <pic:pic xmlns:pic="http://schemas.openxmlformats.org/drawingml/2006/picture">
                   <pic:nvPicPr>
-                    <pic:cNvPr id="0" name="Picture 5"/>
-                    <pic:cNvPicPr>
-                      <a:picLocks noChangeAspect="1" noChangeArrowheads="1"/>
-                    </pic:cNvPicPr>
+                    <pic:cNvPr id="239787543" name=""/>
+                    <pic:cNvPicPr/>
                   </pic:nvPicPr>
                   <pic:blipFill>
-                    <a:blip r:embed="rId8" cstate="print">
-                      <a:extLst>
-                        <a:ext uri="{28A0092B-C50C-407E-A947-70E740481C1C}">
-                          <a14:useLocalDpi xmlns:a14="http://schemas.microsoft.com/office/drawing/2010/main" val="0"/>
-                        </a:ext>
-                      </a:extLst>
-                    </a:blip>
-                    <a:srcRect/>
+                    <a:blip r:embed="rId8"/>
                     <a:stretch>
                       <a:fillRect/>
                     </a:stretch>
                   </pic:blipFill>
-                  <pic:spPr bwMode="auto">
+                  <pic:spPr>
                     <a:xfrm>
                       <a:off x="0" y="0"/>
-                      <a:ext cx="5608320" cy="2999105"/>
+                      <a:ext cx="5612130" cy="1099820"/>
                     </a:xfrm>
                     <a:prstGeom prst="rect">
                       <a:avLst/>
                     </a:prstGeom>
-                    <a:noFill/>
-                    <a:ln>
-                      <a:noFill/>
-                    </a:ln>
                   </pic:spPr>
                 </pic:pic>
               </a:graphicData>
@@ -459,12 +600,85 @@
           <w:noProof/>
           <w:lang w:val="es-MX"/>
         </w:rPr>
-        <w:lastRenderedPageBreak/>
+        <mc:AlternateContent>
+          <mc:Choice Requires="wps">
+            <w:drawing>
+              <wp:anchor distT="0" distB="0" distL="114300" distR="114300" simplePos="0" relativeHeight="251662336" behindDoc="0" locked="0" layoutInCell="1" allowOverlap="1" wp14:anchorId="0C724996" wp14:editId="0E2EDF4E">
+                <wp:simplePos x="0" y="0"/>
+                <wp:positionH relativeFrom="column">
+                  <wp:posOffset>1594826</wp:posOffset>
+                </wp:positionH>
+                <wp:positionV relativeFrom="paragraph">
+                  <wp:posOffset>1660800</wp:posOffset>
+                </wp:positionV>
+                <wp:extent cx="2634018" cy="252483"/>
+                <wp:effectExtent l="19050" t="19050" r="33020" b="33655"/>
+                <wp:wrapNone/>
+                <wp:docPr id="1605422715" name="Rectángulo 2"/>
+                <wp:cNvGraphicFramePr/>
+                <a:graphic xmlns:a="http://schemas.openxmlformats.org/drawingml/2006/main">
+                  <a:graphicData uri="http://schemas.microsoft.com/office/word/2010/wordprocessingShape">
+                    <wps:wsp>
+                      <wps:cNvSpPr/>
+                      <wps:spPr>
+                        <a:xfrm>
+                          <a:off x="0" y="0"/>
+                          <a:ext cx="2634018" cy="252483"/>
+                        </a:xfrm>
+                        <a:prstGeom prst="rect">
+                          <a:avLst/>
+                        </a:prstGeom>
+                        <a:noFill/>
+                        <a:ln w="57150">
+                          <a:solidFill>
+                            <a:srgbClr val="FF0000"/>
+                          </a:solidFill>
+                        </a:ln>
+                      </wps:spPr>
+                      <wps:style>
+                        <a:lnRef idx="2">
+                          <a:schemeClr val="accent1">
+                            <a:shade val="15000"/>
+                          </a:schemeClr>
+                        </a:lnRef>
+                        <a:fillRef idx="1">
+                          <a:schemeClr val="accent1"/>
+                        </a:fillRef>
+                        <a:effectRef idx="0">
+                          <a:schemeClr val="accent1"/>
+                        </a:effectRef>
+                        <a:fontRef idx="minor">
+                          <a:schemeClr val="lt1"/>
+                        </a:fontRef>
+                      </wps:style>
+                      <wps:bodyPr rot="0" spcFirstLastPara="0" vertOverflow="overflow" horzOverflow="overflow" vert="horz" wrap="square" lIns="91440" tIns="45720" rIns="91440" bIns="45720" numCol="1" spcCol="0" rtlCol="0" fromWordArt="0" anchor="ctr" anchorCtr="0" forceAA="0" compatLnSpc="1">
+                        <a:prstTxWarp prst="textNoShape">
+                          <a:avLst/>
+                        </a:prstTxWarp>
+                        <a:noAutofit/>
+                      </wps:bodyPr>
+                    </wps:wsp>
+                  </a:graphicData>
+                </a:graphic>
+              </wp:anchor>
+            </w:drawing>
+          </mc:Choice>
+          <mc:Fallback>
+            <w:pict>
+              <v:rect w14:anchorId="662ED223" id="Rectángulo 2" o:spid="_x0000_s1026" style="position:absolute;margin-left:125.6pt;margin-top:130.75pt;width:207.4pt;height:19.9pt;z-index:251662336;visibility:visible;mso-wrap-style:square;mso-wrap-distance-left:9pt;mso-wrap-distance-top:0;mso-wrap-distance-right:9pt;mso-wrap-distance-bottom:0;mso-position-horizontal:absolute;mso-position-horizontal-relative:text;mso-position-vertical:absolute;mso-position-vertical-relative:text;v-text-anchor:middle" o:gfxdata="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" filled="f" strokecolor="red" strokeweight="4.5pt"/>
+            </w:pict>
+          </mc:Fallback>
+        </mc:AlternateContent>
+      </w:r>
+      <w:r>
+        <w:rPr>
+          <w:lang w:val="es-MX"/>
+        </w:rPr>
         <w:drawing>
-          <wp:inline distT="0" distB="0" distL="0" distR="0" wp14:anchorId="0A032ECF" wp14:editId="30B2E186">
-            <wp:extent cx="5608320" cy="2999105"/>
-            <wp:effectExtent l="0" t="0" r="0" b="0"/>
-            <wp:docPr id="1985587728" name="Imagen 6"/>
+          <wp:inline distT="0" distB="0" distL="0" distR="0" wp14:anchorId="75619441" wp14:editId="767105B3">
+            <wp:extent cx="5612130" cy="2997835"/>
+            <wp:effectExtent l="0" t="0" r="7620" b="0"/>
+            <wp:docPr id="47246607" name="Imagen 1" descr="Interfaz de usuario gráfica, Texto, Aplicación&#10;&#10;Descripción generada automáticamente"/>
             <wp:cNvGraphicFramePr>
               <a:graphicFrameLocks xmlns:a="http://schemas.openxmlformats.org/drawingml/2006/main" noChangeAspect="1"/>
             </wp:cNvGraphicFramePr>
@@ -472,36 +686,23 @@
               <a:graphicData uri="http://schemas.openxmlformats.org/drawingml/2006/picture">
                 <pic:pic xmlns:pic="http://schemas.openxmlformats.org/drawingml/2006/picture">
                   <pic:nvPicPr>
-                    <pic:cNvPr id="0" name="Picture 6"/>
-                    <pic:cNvPicPr>
-                      <a:picLocks noChangeAspect="1" noChangeArrowheads="1"/>
-                    </pic:cNvPicPr>
+                    <pic:cNvPr id="47246607" name="Imagen 1" descr="Interfaz de usuario gráfica, Texto, Aplicación&#10;&#10;Descripción generada automáticamente"/>
+                    <pic:cNvPicPr/>
                   </pic:nvPicPr>
                   <pic:blipFill>
-                    <a:blip r:embed="rId9" cstate="print">
-                      <a:extLst>
-                        <a:ext uri="{28A0092B-C50C-407E-A947-70E740481C1C}">
-                          <a14:useLocalDpi xmlns:a14="http://schemas.microsoft.com/office/drawing/2010/main" val="0"/>
-                        </a:ext>
-                      </a:extLst>
-                    </a:blip>
-                    <a:srcRect/>
+                    <a:blip r:embed="rId9"/>
                     <a:stretch>
                       <a:fillRect/>
                     </a:stretch>
                   </pic:blipFill>
-                  <pic:spPr bwMode="auto">
+                  <pic:spPr>
                     <a:xfrm>
                       <a:off x="0" y="0"/>
-                      <a:ext cx="5608320" cy="2999105"/>
+                      <a:ext cx="5612130" cy="2997835"/>
                     </a:xfrm>
                     <a:prstGeom prst="rect">
                       <a:avLst/>
                     </a:prstGeom>
-                    <a:noFill/>
-                    <a:ln>
-                      <a:noFill/>
-                    </a:ln>
                   </pic:spPr>
                 </pic:pic>
               </a:graphicData>
@@ -513,6 +714,7 @@
     <w:p>
       <w:pPr>
         <w:rPr>
+          <w:u w:val="single"/>
           <w:lang w:val="es-MX"/>
         </w:rPr>
       </w:pPr>
@@ -521,11 +723,91 @@
           <w:noProof/>
           <w:lang w:val="es-MX"/>
         </w:rPr>
+        <mc:AlternateContent>
+          <mc:Choice Requires="wps">
+            <w:drawing>
+              <wp:anchor distT="0" distB="0" distL="114300" distR="114300" simplePos="0" relativeHeight="251664384" behindDoc="0" locked="0" layoutInCell="1" allowOverlap="1" wp14:anchorId="6CB65BA7" wp14:editId="52D51CC1">
+                <wp:simplePos x="0" y="0"/>
+                <wp:positionH relativeFrom="column">
+                  <wp:posOffset>3326670</wp:posOffset>
+                </wp:positionH>
+                <wp:positionV relativeFrom="paragraph">
+                  <wp:posOffset>1623543</wp:posOffset>
+                </wp:positionV>
+                <wp:extent cx="984061" cy="547332"/>
+                <wp:effectExtent l="19050" t="19050" r="45085" b="43815"/>
+                <wp:wrapNone/>
+                <wp:docPr id="110511021" name="Rectángulo 2"/>
+                <wp:cNvGraphicFramePr/>
+                <a:graphic xmlns:a="http://schemas.openxmlformats.org/drawingml/2006/main">
+                  <a:graphicData uri="http://schemas.microsoft.com/office/word/2010/wordprocessingShape">
+                    <wps:wsp>
+                      <wps:cNvSpPr/>
+                      <wps:spPr>
+                        <a:xfrm>
+                          <a:off x="0" y="0"/>
+                          <a:ext cx="984061" cy="547332"/>
+                        </a:xfrm>
+                        <a:prstGeom prst="rect">
+                          <a:avLst/>
+                        </a:prstGeom>
+                        <a:noFill/>
+                        <a:ln w="57150">
+                          <a:solidFill>
+                            <a:srgbClr val="FF0000"/>
+                          </a:solidFill>
+                        </a:ln>
+                      </wps:spPr>
+                      <wps:style>
+                        <a:lnRef idx="2">
+                          <a:schemeClr val="accent1">
+                            <a:shade val="15000"/>
+                          </a:schemeClr>
+                        </a:lnRef>
+                        <a:fillRef idx="1">
+                          <a:schemeClr val="accent1"/>
+                        </a:fillRef>
+                        <a:effectRef idx="0">
+                          <a:schemeClr val="accent1"/>
+                        </a:effectRef>
+                        <a:fontRef idx="minor">
+                          <a:schemeClr val="lt1"/>
+                        </a:fontRef>
+                      </wps:style>
+                      <wps:bodyPr rot="0" spcFirstLastPara="0" vertOverflow="overflow" horzOverflow="overflow" vert="horz" wrap="square" lIns="91440" tIns="45720" rIns="91440" bIns="45720" numCol="1" spcCol="0" rtlCol="0" fromWordArt="0" anchor="ctr" anchorCtr="0" forceAA="0" compatLnSpc="1">
+                        <a:prstTxWarp prst="textNoShape">
+                          <a:avLst/>
+                        </a:prstTxWarp>
+                        <a:noAutofit/>
+                      </wps:bodyPr>
+                    </wps:wsp>
+                  </a:graphicData>
+                </a:graphic>
+                <wp14:sizeRelH relativeFrom="margin">
+                  <wp14:pctWidth>0</wp14:pctWidth>
+                </wp14:sizeRelH>
+                <wp14:sizeRelV relativeFrom="margin">
+                  <wp14:pctHeight>0</wp14:pctHeight>
+                </wp14:sizeRelV>
+              </wp:anchor>
+            </w:drawing>
+          </mc:Choice>
+          <mc:Fallback>
+            <w:pict>
+              <v:rect w14:anchorId="207F34EF" id="Rectángulo 2" o:spid="_x0000_s1026" style="position:absolute;margin-left:261.95pt;margin-top:127.85pt;width:77.5pt;height:43.1pt;z-index:251664384;visibility:visible;mso-wrap-style:square;mso-width-percent:0;mso-height-percent:0;mso-wrap-distance-left:9pt;mso-wrap-distance-top:0;mso-wrap-distance-right:9pt;mso-wrap-distance-bottom:0;mso-position-horizontal:absolute;mso-position-horizontal-relative:text;mso-position-vertical:absolute;mso-position-vertical-relative:text;mso-width-percent:0;mso-height-percent:0;mso-width-relative:margin;mso-height-relative:margin;v-text-anchor:middle" o:gfxdata="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" filled="f" strokecolor="red" strokeweight="4.5pt"/>
+            </w:pict>
+          </mc:Fallback>
+        </mc:AlternateContent>
+      </w:r>
+      <w:r>
+        <w:rPr>
+          <w:lang w:val="es-MX"/>
+        </w:rPr>
         <w:drawing>
-          <wp:inline distT="0" distB="0" distL="0" distR="0" wp14:anchorId="313EB280" wp14:editId="3A45D1B2">
-            <wp:extent cx="5608320" cy="2999105"/>
-            <wp:effectExtent l="0" t="0" r="0" b="0"/>
-            <wp:docPr id="884124330" name="Imagen 7"/>
+          <wp:inline distT="0" distB="0" distL="0" distR="0" wp14:anchorId="0EA4CFF8" wp14:editId="54BCF805">
+            <wp:extent cx="5612130" cy="2983246"/>
+            <wp:effectExtent l="0" t="0" r="7620" b="7620"/>
+            <wp:docPr id="446028617" name="Imagen 1"/>
             <wp:cNvGraphicFramePr>
               <a:graphicFrameLocks xmlns:a="http://schemas.openxmlformats.org/drawingml/2006/main" noChangeAspect="1"/>
             </wp:cNvGraphicFramePr>
@@ -533,10 +815,8 @@
               <a:graphicData uri="http://schemas.openxmlformats.org/drawingml/2006/picture">
                 <pic:pic xmlns:pic="http://schemas.openxmlformats.org/drawingml/2006/picture">
                   <pic:nvPicPr>
-                    <pic:cNvPr id="0" name="Picture 7"/>
-                    <pic:cNvPicPr>
-                      <a:picLocks noChangeAspect="1" noChangeArrowheads="1"/>
-                    </pic:cNvPicPr>
+                    <pic:cNvPr id="446028617" name="Imagen 1"/>
+                    <pic:cNvPicPr/>
                   </pic:nvPicPr>
                   <pic:blipFill>
                     <a:blip r:embed="rId10" cstate="print">
@@ -546,23 +826,18 @@
                         </a:ext>
                       </a:extLst>
                     </a:blip>
-                    <a:srcRect/>
                     <a:stretch>
                       <a:fillRect/>
                     </a:stretch>
                   </pic:blipFill>
-                  <pic:spPr bwMode="auto">
+                  <pic:spPr>
                     <a:xfrm>
                       <a:off x="0" y="0"/>
-                      <a:ext cx="5608320" cy="2999105"/>
+                      <a:ext cx="5612130" cy="2983246"/>
                     </a:xfrm>
                     <a:prstGeom prst="rect">
                       <a:avLst/>
                     </a:prstGeom>
-                    <a:noFill/>
-                    <a:ln>
-                      <a:noFill/>
-                    </a:ln>
                   </pic:spPr>
                 </pic:pic>
               </a:graphicData>

</xml_diff>